<commit_message>
Update: Word template with image
</commit_message>
<xml_diff>
--- a/public/assets/template.docx
+++ b/public/assets/template.docx
@@ -78,24 +78,12 @@
         <w:jc w:val="left"/>
         <w:textAlignment w:val="auto"/>
         <w:outlineLvl w:val="9"/>
-        <w:rPr>
-          <w:lang/>
-        </w:rPr>
       </w:pPr>
       <w:r>
-        <w:rPr>
-          <w:lang/>
-        </w:rPr>
-        <w:t>${logo</w:t>
+        <w:t>${logo}</w:t>
       </w:r>
       <w:bookmarkStart w:id="0" w:name="_GoBack"/>
       <w:bookmarkEnd w:id="0"/>
-      <w:r>
-        <w:rPr>
-          <w:lang/>
-        </w:rPr>
-        <w:t>}</w:t>
-      </w:r>
     </w:p>
     <w:p>
       <w:pPr>
@@ -1146,7 +1134,7 @@
       <w:jc w:val="right"/>
     </w:pPr>
     <w:r>
-      <w:t>${document_no} ${document_title}</w:t>
+      <w:t>${document_number} ${document_title}</w:t>
     </w:r>
   </w:p>
   <w:p>
@@ -1350,7 +1338,7 @@
     <w:lsdException w:unhideWhenUsed="0" w:uiPriority="0" w:semiHidden="0" w:name="Table Web 2"/>
     <w:lsdException w:unhideWhenUsed="0" w:uiPriority="0" w:semiHidden="0" w:name="Table Web 3"/>
     <w:lsdException w:unhideWhenUsed="0" w:uiPriority="0" w:semiHidden="0" w:name="Balloon Text"/>
-    <w:lsdException w:unhideWhenUsed="0" w:uiPriority="0" w:semiHidden="0" w:name="Table Grid"/>
+    <w:lsdException w:qFormat="1" w:unhideWhenUsed="0" w:uiPriority="0" w:semiHidden="0" w:name="Table Grid"/>
     <w:lsdException w:unhideWhenUsed="0" w:uiPriority="0" w:semiHidden="0" w:name="Table Theme"/>
     <w:lsdException w:unhideWhenUsed="0" w:uiPriority="60" w:semiHidden="0" w:name="Light Shading"/>
     <w:lsdException w:unhideWhenUsed="0" w:uiPriority="61" w:semiHidden="0" w:name="Light List"/>
@@ -1518,6 +1506,7 @@
   <w:style w:type="table" w:styleId="6">
     <w:name w:val="Table Grid"/>
     <w:basedOn w:val="5"/>
+    <w:qFormat/>
     <w:uiPriority w:val="0"/>
     <w:pPr>
       <w:widowControl w:val="0"/>

</xml_diff>